<commit_message>
Added thesis introduction and first chapters Fixed problem with audio file loading in docker
</commit_message>
<xml_diff>
--- a/docs/tesi.docx
+++ b/docs/tesi.docx
@@ -954,7 +954,7 @@
           <w:szCs w:val="24"/>
           <w:lang w:val="en-GB"/>
         </w:rPr>
-        <w:t>who constantly supported my th</w:t>
+        <w:t>who constantly supported m</w:t>
       </w:r>
       <w:r>
         <w:rPr>
@@ -963,7 +963,7 @@
           <w:szCs w:val="24"/>
           <w:lang w:val="en-GB"/>
         </w:rPr>
-        <w:t>r</w:t>
+        <w:t>e</w:t>
       </w:r>
       <w:r>
         <w:rPr>
@@ -972,19 +972,17 @@
           <w:szCs w:val="24"/>
           <w:lang w:val="en-GB"/>
         </w:rPr>
-        <w:t>ough this journey</w:t>
-      </w:r>
-    </w:p>
-    <w:p>
-      <w:pPr>
-        <w:spacing w:after="160" w:line="259" w:lineRule="auto"/>
+        <w:t xml:space="preserve"> </w:t>
+      </w:r>
+      <w:r>
         <w:rPr>
           <w:rFonts w:ascii="Arial" w:hAnsi="Arial" w:cs="Arial"/>
           <w:sz w:val="24"/>
           <w:szCs w:val="24"/>
           <w:lang w:val="en-GB"/>
         </w:rPr>
-      </w:pPr>
+        <w:t>during</w:t>
+      </w:r>
       <w:r>
         <w:rPr>
           <w:rFonts w:ascii="Arial" w:hAnsi="Arial" w:cs="Arial"/>
@@ -992,11 +990,38 @@
           <w:szCs w:val="24"/>
           <w:lang w:val="en-GB"/>
         </w:rPr>
+        <w:t xml:space="preserve"> this journey</w:t>
+      </w:r>
+    </w:p>
+    <w:p>
+      <w:pPr>
+        <w:spacing w:after="160" w:line="259" w:lineRule="auto"/>
+        <w:rPr>
+          <w:rFonts w:ascii="Arial" w:hAnsi="Arial" w:cs="Arial"/>
+          <w:sz w:val="24"/>
+          <w:szCs w:val="24"/>
+          <w:lang w:val="en-GB"/>
+        </w:rPr>
+      </w:pPr>
+      <w:r>
+        <w:rPr>
+          <w:rFonts w:ascii="Arial" w:hAnsi="Arial" w:cs="Arial"/>
+          <w:sz w:val="24"/>
+          <w:szCs w:val="24"/>
+          <w:lang w:val="en-GB"/>
+        </w:rPr>
         <w:br w:type="page"/>
       </w:r>
     </w:p>
     <w:sdt>
       <w:sdtPr>
+        <w:rPr>
+          <w:rFonts w:ascii="Times New Roman" w:eastAsia="Times New Roman" w:hAnsi="Times New Roman" w:cs="Times New Roman"/>
+          <w:color w:val="auto"/>
+          <w:sz w:val="20"/>
+          <w:szCs w:val="20"/>
+          <w:lang w:val="it-IT" w:eastAsia="it-IT"/>
+        </w:rPr>
         <w:id w:val="-502360511"/>
         <w:docPartObj>
           <w:docPartGallery w:val="Table of Contents"/>
@@ -1005,14 +1030,9 @@
       </w:sdtPr>
       <w:sdtEndPr>
         <w:rPr>
-          <w:rFonts w:ascii="Times New Roman" w:eastAsia="Times New Roman" w:hAnsi="Times New Roman" w:cs="Times New Roman"/>
           <w:b/>
           <w:bCs/>
           <w:noProof/>
-          <w:color w:val="auto"/>
-          <w:sz w:val="20"/>
-          <w:szCs w:val="20"/>
-          <w:lang w:val="it-IT" w:eastAsia="it-IT"/>
         </w:rPr>
       </w:sdtEndPr>
       <w:sdtContent>
@@ -3497,9 +3517,15 @@
       <w:pPr>
         <w:pStyle w:val="Heading3"/>
         <w:ind w:left="1416"/>
+        <w:rPr>
+          <w:lang w:val="en-GB"/>
+        </w:rPr>
       </w:pPr>
       <w:bookmarkStart w:id="10" w:name="_Toc130577134"/>
       <w:r>
+        <w:rPr>
+          <w:lang w:val="en-GB"/>
+        </w:rPr>
         <w:t>Packet Loss</w:t>
       </w:r>
       <w:bookmarkEnd w:id="10"/>
@@ -3508,9 +3534,15 @@
       <w:pPr>
         <w:pStyle w:val="Heading3"/>
         <w:ind w:left="1416"/>
+        <w:rPr>
+          <w:lang w:val="en-GB"/>
+        </w:rPr>
       </w:pPr>
       <w:bookmarkStart w:id="11" w:name="_Toc130577135"/>
       <w:r>
+        <w:rPr>
+          <w:lang w:val="en-GB"/>
+        </w:rPr>
         <w:t>Packet Loss Simulation</w:t>
       </w:r>
       <w:bookmarkEnd w:id="11"/>
@@ -3986,7 +4018,12 @@
       <w:bookmarkEnd w:id="30"/>
     </w:p>
     <w:sectPr>
-      <w:footerReference w:type="default" r:id="rId9"/>
+      <w:headerReference w:type="even" r:id="rId9"/>
+      <w:headerReference w:type="default" r:id="rId10"/>
+      <w:footerReference w:type="even" r:id="rId11"/>
+      <w:footerReference w:type="default" r:id="rId12"/>
+      <w:headerReference w:type="first" r:id="rId13"/>
+      <w:footerReference w:type="first" r:id="rId14"/>
       <w:pgSz w:w="11906" w:h="16838"/>
       <w:pgMar w:top="1701" w:right="1701" w:bottom="1701" w:left="1701" w:header="709" w:footer="709" w:gutter="0"/>
       <w:cols w:space="708"/>
@@ -4016,6 +4053,16 @@
 </file>
 
 <file path=word/footer1.xml><?xml version="1.0" encoding="utf-8"?>
+<w:ftr xmlns:wpc="http://schemas.microsoft.com/office/word/2010/wordprocessingCanvas" xmlns:cx="http://schemas.microsoft.com/office/drawing/2014/chartex" xmlns:cx1="http://schemas.microsoft.com/office/drawing/2015/9/8/chartex" xmlns:cx2="http://schemas.microsoft.com/office/drawing/2015/10/21/chartex" xmlns:cx3="http://schemas.microsoft.com/office/drawing/2016/5/9/chartex" xmlns:cx4="http://schemas.microsoft.com/office/drawing/2016/5/10/chartex" xmlns:cx5="http://schemas.microsoft.com/office/drawing/2016/5/11/chartex" xmlns:cx6="http://schemas.microsoft.com/office/drawing/2016/5/12/chartex" xmlns:cx7="http://schemas.microsoft.com/office/drawing/2016/5/13/chartex" xmlns:cx8="http://schemas.microsoft.com/office/drawing/2016/5/14/chartex" xmlns:mc="http://schemas.openxmlformats.org/markup-compatibility/2006" xmlns:aink="http://schemas.microsoft.com/office/drawing/2016/ink" xmlns:am3d="http://schemas.microsoft.com/office/drawing/2017/model3d" xmlns:o="urn:schemas-microsoft-com:office:office" xmlns:oel="http://schemas.microsoft.com/office/2019/extlst" xmlns:r="http://schemas.openxmlformats.org/officeDocument/2006/relationships" xmlns:m="http://schemas.openxmlformats.org/officeDocument/2006/math" xmlns:v="urn:schemas-microsoft-com:vml" xmlns:wp14="http://schemas.microsoft.com/office/word/2010/wordprocessingDrawing" xmlns:wp="http://schemas.openxmlformats.org/drawingml/2006/wordprocessingDrawing" xmlns:w10="urn:schemas-microsoft-com:office:word" xmlns:w="http://schemas.openxmlformats.org/wordprocessingml/2006/main" xmlns:w14="http://schemas.microsoft.com/office/word/2010/wordml" xmlns:w15="http://schemas.microsoft.com/office/word/2012/wordml" xmlns:w16cex="http://schemas.microsoft.com/office/word/2018/wordml/cex" xmlns:w16cid="http://schemas.microsoft.com/office/word/2016/wordml/cid" xmlns:w16="http://schemas.microsoft.com/office/word/2018/wordml" xmlns:w16sdtdh="http://schemas.microsoft.com/office/word/2020/wordml/sdtdatahash" xmlns:w16se="http://schemas.microsoft.com/office/word/2015/wordml/symex" xmlns:wpg="http://schemas.microsoft.com/office/word/2010/wordprocessingGroup" xmlns:wpi="http://schemas.microsoft.com/office/word/2010/wordprocessingInk" xmlns:wne="http://schemas.microsoft.com/office/word/2006/wordml" xmlns:wps="http://schemas.microsoft.com/office/word/2010/wordprocessingShape" mc:Ignorable="w14 w15 w16se w16cid w16 w16cex w16sdtdh wp14">
+  <w:p>
+    <w:pPr>
+      <w:pStyle w:val="Footer"/>
+    </w:pPr>
+  </w:p>
+</w:ftr>
+</file>
+
+<file path=word/footer2.xml><?xml version="1.0" encoding="utf-8"?>
 <w:ftr xmlns:wpc="http://schemas.microsoft.com/office/word/2010/wordprocessingCanvas" xmlns:cx="http://schemas.microsoft.com/office/drawing/2014/chartex" xmlns:cx1="http://schemas.microsoft.com/office/drawing/2015/9/8/chartex" xmlns:cx2="http://schemas.microsoft.com/office/drawing/2015/10/21/chartex" xmlns:cx3="http://schemas.microsoft.com/office/drawing/2016/5/9/chartex" xmlns:cx4="http://schemas.microsoft.com/office/drawing/2016/5/10/chartex" xmlns:cx5="http://schemas.microsoft.com/office/drawing/2016/5/11/chartex" xmlns:cx6="http://schemas.microsoft.com/office/drawing/2016/5/12/chartex" xmlns:cx7="http://schemas.microsoft.com/office/drawing/2016/5/13/chartex" xmlns:cx8="http://schemas.microsoft.com/office/drawing/2016/5/14/chartex" xmlns:mc="http://schemas.openxmlformats.org/markup-compatibility/2006" xmlns:aink="http://schemas.microsoft.com/office/drawing/2016/ink" xmlns:am3d="http://schemas.microsoft.com/office/drawing/2017/model3d" xmlns:o="urn:schemas-microsoft-com:office:office" xmlns:oel="http://schemas.microsoft.com/office/2019/extlst" xmlns:r="http://schemas.openxmlformats.org/officeDocument/2006/relationships" xmlns:m="http://schemas.openxmlformats.org/officeDocument/2006/math" xmlns:v="urn:schemas-microsoft-com:vml" xmlns:wp14="http://schemas.microsoft.com/office/word/2010/wordprocessingDrawing" xmlns:wp="http://schemas.openxmlformats.org/drawingml/2006/wordprocessingDrawing" xmlns:w10="urn:schemas-microsoft-com:office:word" xmlns:w="http://schemas.openxmlformats.org/wordprocessingml/2006/main" xmlns:w14="http://schemas.microsoft.com/office/word/2010/wordml" xmlns:w15="http://schemas.microsoft.com/office/word/2012/wordml" xmlns:w16cex="http://schemas.microsoft.com/office/word/2018/wordml/cex" xmlns:w16cid="http://schemas.microsoft.com/office/word/2016/wordml/cid" xmlns:w16="http://schemas.microsoft.com/office/word/2018/wordml" xmlns:w16sdtdh="http://schemas.microsoft.com/office/word/2020/wordml/sdtdatahash" xmlns:w16se="http://schemas.microsoft.com/office/word/2015/wordml/symex" xmlns:wpg="http://schemas.microsoft.com/office/word/2010/wordprocessingGroup" xmlns:wpi="http://schemas.microsoft.com/office/word/2010/wordprocessingInk" xmlns:wne="http://schemas.microsoft.com/office/word/2006/wordml" xmlns:wps="http://schemas.microsoft.com/office/word/2010/wordprocessingShape" mc:Ignorable="w14 w15 w16se w16cid w16 w16cex w16sdtdh wp14">
   <w:p>
     <w:pPr>
@@ -4138,6 +4185,16 @@
 </w:ftr>
 </file>
 
+<file path=word/footer3.xml><?xml version="1.0" encoding="utf-8"?>
+<w:ftr xmlns:wpc="http://schemas.microsoft.com/office/word/2010/wordprocessingCanvas" xmlns:cx="http://schemas.microsoft.com/office/drawing/2014/chartex" xmlns:cx1="http://schemas.microsoft.com/office/drawing/2015/9/8/chartex" xmlns:cx2="http://schemas.microsoft.com/office/drawing/2015/10/21/chartex" xmlns:cx3="http://schemas.microsoft.com/office/drawing/2016/5/9/chartex" xmlns:cx4="http://schemas.microsoft.com/office/drawing/2016/5/10/chartex" xmlns:cx5="http://schemas.microsoft.com/office/drawing/2016/5/11/chartex" xmlns:cx6="http://schemas.microsoft.com/office/drawing/2016/5/12/chartex" xmlns:cx7="http://schemas.microsoft.com/office/drawing/2016/5/13/chartex" xmlns:cx8="http://schemas.microsoft.com/office/drawing/2016/5/14/chartex" xmlns:mc="http://schemas.openxmlformats.org/markup-compatibility/2006" xmlns:aink="http://schemas.microsoft.com/office/drawing/2016/ink" xmlns:am3d="http://schemas.microsoft.com/office/drawing/2017/model3d" xmlns:o="urn:schemas-microsoft-com:office:office" xmlns:oel="http://schemas.microsoft.com/office/2019/extlst" xmlns:r="http://schemas.openxmlformats.org/officeDocument/2006/relationships" xmlns:m="http://schemas.openxmlformats.org/officeDocument/2006/math" xmlns:v="urn:schemas-microsoft-com:vml" xmlns:wp14="http://schemas.microsoft.com/office/word/2010/wordprocessingDrawing" xmlns:wp="http://schemas.openxmlformats.org/drawingml/2006/wordprocessingDrawing" xmlns:w10="urn:schemas-microsoft-com:office:word" xmlns:w="http://schemas.openxmlformats.org/wordprocessingml/2006/main" xmlns:w14="http://schemas.microsoft.com/office/word/2010/wordml" xmlns:w15="http://schemas.microsoft.com/office/word/2012/wordml" xmlns:w16cex="http://schemas.microsoft.com/office/word/2018/wordml/cex" xmlns:w16cid="http://schemas.microsoft.com/office/word/2016/wordml/cid" xmlns:w16="http://schemas.microsoft.com/office/word/2018/wordml" xmlns:w16sdtdh="http://schemas.microsoft.com/office/word/2020/wordml/sdtdatahash" xmlns:w16se="http://schemas.microsoft.com/office/word/2015/wordml/symex" xmlns:wpg="http://schemas.microsoft.com/office/word/2010/wordprocessingGroup" xmlns:wpi="http://schemas.microsoft.com/office/word/2010/wordprocessingInk" xmlns:wne="http://schemas.microsoft.com/office/word/2006/wordml" xmlns:wps="http://schemas.microsoft.com/office/word/2010/wordprocessingShape" mc:Ignorable="w14 w15 w16se w16cid w16 w16cex w16sdtdh wp14">
+  <w:p>
+    <w:pPr>
+      <w:pStyle w:val="Footer"/>
+    </w:pPr>
+  </w:p>
+</w:ftr>
+</file>
+
 <file path=word/footnotes.xml><?xml version="1.0" encoding="utf-8"?>
 <w:footnotes xmlns:wpc="http://schemas.microsoft.com/office/word/2010/wordprocessingCanvas" xmlns:cx="http://schemas.microsoft.com/office/drawing/2014/chartex" xmlns:cx1="http://schemas.microsoft.com/office/drawing/2015/9/8/chartex" xmlns:cx2="http://schemas.microsoft.com/office/drawing/2015/10/21/chartex" xmlns:cx3="http://schemas.microsoft.com/office/drawing/2016/5/9/chartex" xmlns:cx4="http://schemas.microsoft.com/office/drawing/2016/5/10/chartex" xmlns:cx5="http://schemas.microsoft.com/office/drawing/2016/5/11/chartex" xmlns:cx6="http://schemas.microsoft.com/office/drawing/2016/5/12/chartex" xmlns:cx7="http://schemas.microsoft.com/office/drawing/2016/5/13/chartex" xmlns:cx8="http://schemas.microsoft.com/office/drawing/2016/5/14/chartex" xmlns:mc="http://schemas.openxmlformats.org/markup-compatibility/2006" xmlns:aink="http://schemas.microsoft.com/office/drawing/2016/ink" xmlns:am3d="http://schemas.microsoft.com/office/drawing/2017/model3d" xmlns:o="urn:schemas-microsoft-com:office:office" xmlns:oel="http://schemas.microsoft.com/office/2019/extlst" xmlns:r="http://schemas.openxmlformats.org/officeDocument/2006/relationships" xmlns:m="http://schemas.openxmlformats.org/officeDocument/2006/math" xmlns:v="urn:schemas-microsoft-com:vml" xmlns:wp14="http://schemas.microsoft.com/office/word/2010/wordprocessingDrawing" xmlns:wp="http://schemas.openxmlformats.org/drawingml/2006/wordprocessingDrawing" xmlns:w10="urn:schemas-microsoft-com:office:word" xmlns:w="http://schemas.openxmlformats.org/wordprocessingml/2006/main" xmlns:w14="http://schemas.microsoft.com/office/word/2010/wordml" xmlns:w15="http://schemas.microsoft.com/office/word/2012/wordml" xmlns:w16cex="http://schemas.microsoft.com/office/word/2018/wordml/cex" xmlns:w16cid="http://schemas.microsoft.com/office/word/2016/wordml/cid" xmlns:w16="http://schemas.microsoft.com/office/word/2018/wordml" xmlns:w16sdtdh="http://schemas.microsoft.com/office/word/2020/wordml/sdtdatahash" xmlns:w16se="http://schemas.microsoft.com/office/word/2015/wordml/symex" xmlns:wpg="http://schemas.microsoft.com/office/word/2010/wordprocessingGroup" xmlns:wpi="http://schemas.microsoft.com/office/word/2010/wordprocessingInk" xmlns:wne="http://schemas.microsoft.com/office/word/2006/wordml" xmlns:wps="http://schemas.microsoft.com/office/word/2010/wordprocessingShape" mc:Ignorable="w14 w15 w16se w16cid w16 w16cex w16sdtdh wp14">
   <w:footnote w:type="separator" w:id="-1">
@@ -4155,6 +4212,36 @@
     </w:p>
   </w:footnote>
 </w:footnotes>
+</file>
+
+<file path=word/header1.xml><?xml version="1.0" encoding="utf-8"?>
+<w:hdr xmlns:wpc="http://schemas.microsoft.com/office/word/2010/wordprocessingCanvas" xmlns:cx="http://schemas.microsoft.com/office/drawing/2014/chartex" xmlns:cx1="http://schemas.microsoft.com/office/drawing/2015/9/8/chartex" xmlns:cx2="http://schemas.microsoft.com/office/drawing/2015/10/21/chartex" xmlns:cx3="http://schemas.microsoft.com/office/drawing/2016/5/9/chartex" xmlns:cx4="http://schemas.microsoft.com/office/drawing/2016/5/10/chartex" xmlns:cx5="http://schemas.microsoft.com/office/drawing/2016/5/11/chartex" xmlns:cx6="http://schemas.microsoft.com/office/drawing/2016/5/12/chartex" xmlns:cx7="http://schemas.microsoft.com/office/drawing/2016/5/13/chartex" xmlns:cx8="http://schemas.microsoft.com/office/drawing/2016/5/14/chartex" xmlns:mc="http://schemas.openxmlformats.org/markup-compatibility/2006" xmlns:aink="http://schemas.microsoft.com/office/drawing/2016/ink" xmlns:am3d="http://schemas.microsoft.com/office/drawing/2017/model3d" xmlns:o="urn:schemas-microsoft-com:office:office" xmlns:oel="http://schemas.microsoft.com/office/2019/extlst" xmlns:r="http://schemas.openxmlformats.org/officeDocument/2006/relationships" xmlns:m="http://schemas.openxmlformats.org/officeDocument/2006/math" xmlns:v="urn:schemas-microsoft-com:vml" xmlns:wp14="http://schemas.microsoft.com/office/word/2010/wordprocessingDrawing" xmlns:wp="http://schemas.openxmlformats.org/drawingml/2006/wordprocessingDrawing" xmlns:w10="urn:schemas-microsoft-com:office:word" xmlns:w="http://schemas.openxmlformats.org/wordprocessingml/2006/main" xmlns:w14="http://schemas.microsoft.com/office/word/2010/wordml" xmlns:w15="http://schemas.microsoft.com/office/word/2012/wordml" xmlns:w16cex="http://schemas.microsoft.com/office/word/2018/wordml/cex" xmlns:w16cid="http://schemas.microsoft.com/office/word/2016/wordml/cid" xmlns:w16="http://schemas.microsoft.com/office/word/2018/wordml" xmlns:w16sdtdh="http://schemas.microsoft.com/office/word/2020/wordml/sdtdatahash" xmlns:w16se="http://schemas.microsoft.com/office/word/2015/wordml/symex" xmlns:wpg="http://schemas.microsoft.com/office/word/2010/wordprocessingGroup" xmlns:wpi="http://schemas.microsoft.com/office/word/2010/wordprocessingInk" xmlns:wne="http://schemas.microsoft.com/office/word/2006/wordml" xmlns:wps="http://schemas.microsoft.com/office/word/2010/wordprocessingShape" mc:Ignorable="w14 w15 w16se w16cid w16 w16cex w16sdtdh wp14">
+  <w:p>
+    <w:pPr>
+      <w:pStyle w:val="Header"/>
+    </w:pPr>
+  </w:p>
+</w:hdr>
+</file>
+
+<file path=word/header2.xml><?xml version="1.0" encoding="utf-8"?>
+<w:hdr xmlns:wpc="http://schemas.microsoft.com/office/word/2010/wordprocessingCanvas" xmlns:cx="http://schemas.microsoft.com/office/drawing/2014/chartex" xmlns:cx1="http://schemas.microsoft.com/office/drawing/2015/9/8/chartex" xmlns:cx2="http://schemas.microsoft.com/office/drawing/2015/10/21/chartex" xmlns:cx3="http://schemas.microsoft.com/office/drawing/2016/5/9/chartex" xmlns:cx4="http://schemas.microsoft.com/office/drawing/2016/5/10/chartex" xmlns:cx5="http://schemas.microsoft.com/office/drawing/2016/5/11/chartex" xmlns:cx6="http://schemas.microsoft.com/office/drawing/2016/5/12/chartex" xmlns:cx7="http://schemas.microsoft.com/office/drawing/2016/5/13/chartex" xmlns:cx8="http://schemas.microsoft.com/office/drawing/2016/5/14/chartex" xmlns:mc="http://schemas.openxmlformats.org/markup-compatibility/2006" xmlns:aink="http://schemas.microsoft.com/office/drawing/2016/ink" xmlns:am3d="http://schemas.microsoft.com/office/drawing/2017/model3d" xmlns:o="urn:schemas-microsoft-com:office:office" xmlns:oel="http://schemas.microsoft.com/office/2019/extlst" xmlns:r="http://schemas.openxmlformats.org/officeDocument/2006/relationships" xmlns:m="http://schemas.openxmlformats.org/officeDocument/2006/math" xmlns:v="urn:schemas-microsoft-com:vml" xmlns:wp14="http://schemas.microsoft.com/office/word/2010/wordprocessingDrawing" xmlns:wp="http://schemas.openxmlformats.org/drawingml/2006/wordprocessingDrawing" xmlns:w10="urn:schemas-microsoft-com:office:word" xmlns:w="http://schemas.openxmlformats.org/wordprocessingml/2006/main" xmlns:w14="http://schemas.microsoft.com/office/word/2010/wordml" xmlns:w15="http://schemas.microsoft.com/office/word/2012/wordml" xmlns:w16cex="http://schemas.microsoft.com/office/word/2018/wordml/cex" xmlns:w16cid="http://schemas.microsoft.com/office/word/2016/wordml/cid" xmlns:w16="http://schemas.microsoft.com/office/word/2018/wordml" xmlns:w16sdtdh="http://schemas.microsoft.com/office/word/2020/wordml/sdtdatahash" xmlns:w16se="http://schemas.microsoft.com/office/word/2015/wordml/symex" xmlns:wpg="http://schemas.microsoft.com/office/word/2010/wordprocessingGroup" xmlns:wpi="http://schemas.microsoft.com/office/word/2010/wordprocessingInk" xmlns:wne="http://schemas.microsoft.com/office/word/2006/wordml" xmlns:wps="http://schemas.microsoft.com/office/word/2010/wordprocessingShape" mc:Ignorable="w14 w15 w16se w16cid w16 w16cex w16sdtdh wp14">
+  <w:p>
+    <w:pPr>
+      <w:pStyle w:val="Header"/>
+    </w:pPr>
+  </w:p>
+</w:hdr>
+</file>
+
+<file path=word/header3.xml><?xml version="1.0" encoding="utf-8"?>
+<w:hdr xmlns:wpc="http://schemas.microsoft.com/office/word/2010/wordprocessingCanvas" xmlns:cx="http://schemas.microsoft.com/office/drawing/2014/chartex" xmlns:cx1="http://schemas.microsoft.com/office/drawing/2015/9/8/chartex" xmlns:cx2="http://schemas.microsoft.com/office/drawing/2015/10/21/chartex" xmlns:cx3="http://schemas.microsoft.com/office/drawing/2016/5/9/chartex" xmlns:cx4="http://schemas.microsoft.com/office/drawing/2016/5/10/chartex" xmlns:cx5="http://schemas.microsoft.com/office/drawing/2016/5/11/chartex" xmlns:cx6="http://schemas.microsoft.com/office/drawing/2016/5/12/chartex" xmlns:cx7="http://schemas.microsoft.com/office/drawing/2016/5/13/chartex" xmlns:cx8="http://schemas.microsoft.com/office/drawing/2016/5/14/chartex" xmlns:mc="http://schemas.openxmlformats.org/markup-compatibility/2006" xmlns:aink="http://schemas.microsoft.com/office/drawing/2016/ink" xmlns:am3d="http://schemas.microsoft.com/office/drawing/2017/model3d" xmlns:o="urn:schemas-microsoft-com:office:office" xmlns:oel="http://schemas.microsoft.com/office/2019/extlst" xmlns:r="http://schemas.openxmlformats.org/officeDocument/2006/relationships" xmlns:m="http://schemas.openxmlformats.org/officeDocument/2006/math" xmlns:v="urn:schemas-microsoft-com:vml" xmlns:wp14="http://schemas.microsoft.com/office/word/2010/wordprocessingDrawing" xmlns:wp="http://schemas.openxmlformats.org/drawingml/2006/wordprocessingDrawing" xmlns:w10="urn:schemas-microsoft-com:office:word" xmlns:w="http://schemas.openxmlformats.org/wordprocessingml/2006/main" xmlns:w14="http://schemas.microsoft.com/office/word/2010/wordml" xmlns:w15="http://schemas.microsoft.com/office/word/2012/wordml" xmlns:w16cex="http://schemas.microsoft.com/office/word/2018/wordml/cex" xmlns:w16cid="http://schemas.microsoft.com/office/word/2016/wordml/cid" xmlns:w16="http://schemas.microsoft.com/office/word/2018/wordml" xmlns:w16sdtdh="http://schemas.microsoft.com/office/word/2020/wordml/sdtdatahash" xmlns:w16se="http://schemas.microsoft.com/office/word/2015/wordml/symex" xmlns:wpg="http://schemas.microsoft.com/office/word/2010/wordprocessingGroup" xmlns:wpi="http://schemas.microsoft.com/office/word/2010/wordprocessingInk" xmlns:wne="http://schemas.microsoft.com/office/word/2006/wordml" xmlns:wps="http://schemas.microsoft.com/office/word/2010/wordprocessingShape" mc:Ignorable="w14 w15 w16se w16cid w16 w16cex w16sdtdh wp14">
+  <w:p>
+    <w:pPr>
+      <w:pStyle w:val="Header"/>
+    </w:pPr>
+  </w:p>
+</w:hdr>
 </file>
 
 <file path=word/styles.xml><?xml version="1.0" encoding="utf-8"?>

</xml_diff>